<commit_message>
Bug repeared.0 Interval Time would insert a blank strip in it. Delete gabor and costomized choice in spot pattern which is not load on yet.
</commit_message>
<xml_diff>
--- a/UserGuide/User Guide for Zebreafish Projector GUI.docx
+++ b/UserGuide/User Guide for Zebreafish Projector GUI.docx
@@ -752,9 +752,9 @@
         </w:rPr>
         <w:drawing>
           <wp:inline distT="0" distB="0" distL="0" distR="0">
-            <wp:extent cx="5267325" cy="3305175"/>
+            <wp:extent cx="4943475" cy="2847975"/>
             <wp:effectExtent l="0" t="0" r="9525" b="9525"/>
-            <wp:docPr id="4" name="Picture 4"/>
+            <wp:docPr id="1" name="Picture 1"/>
             <wp:cNvGraphicFramePr>
               <a:graphicFrameLocks xmlns:a="http://schemas.openxmlformats.org/drawingml/2006/main" noChangeAspect="1"/>
             </wp:cNvGraphicFramePr>
@@ -762,7 +762,7 @@
               <a:graphicData uri="http://schemas.openxmlformats.org/drawingml/2006/picture">
                 <pic:pic xmlns:pic="http://schemas.openxmlformats.org/drawingml/2006/picture">
                   <pic:nvPicPr>
-                    <pic:cNvPr id="0" name="Picture 3"/>
+                    <pic:cNvPr id="0" name="Picture 1"/>
                     <pic:cNvPicPr>
                       <a:picLocks noChangeAspect="1" noChangeArrowheads="1"/>
                     </pic:cNvPicPr>
@@ -783,7 +783,7 @@
                   <pic:spPr bwMode="auto">
                     <a:xfrm>
                       <a:off x="0" y="0"/>
-                      <a:ext cx="5267325" cy="3305175"/>
+                      <a:ext cx="4943475" cy="2847975"/>
                     </a:xfrm>
                     <a:prstGeom prst="rect">
                       <a:avLst/>
@@ -799,6 +799,8 @@
           </wp:inline>
         </w:drawing>
       </w:r>
+      <w:bookmarkStart w:id="0" w:name="_GoBack"/>
+      <w:bookmarkEnd w:id="0"/>
     </w:p>
     <w:p>
       <w:pPr>
@@ -883,71 +885,71 @@
         <w:t>Generate Movie</w:t>
       </w:r>
       <w:r>
-        <w:t xml:space="preserve"> button, a file chose guide will pop out, first one is for choosing the </w:t>
+        <w:t xml:space="preserve"> button, a file chose guide will pop out, first one is for choosing the undistorted movie (</w:t>
+      </w:r>
+      <w:r>
+        <w:t>Plain M</w:t>
+      </w:r>
+      <w:r>
+        <w:t>ovie) to applied a correct distortion for project into the cylinder.</w:t>
+      </w:r>
+      <w:r>
+        <w:t xml:space="preserve"> F</w:t>
+      </w:r>
+      <w:r>
+        <w:rPr>
+          <w:rFonts w:hint="eastAsia"/>
+        </w:rPr>
+        <w:t>or paint a movie from the beginning</w:t>
+      </w:r>
+      <w:r>
+        <w:t xml:space="preserve"> </w:t>
+      </w:r>
+      <w:r>
+        <w:rPr>
+          <w:rFonts w:hint="eastAsia"/>
+        </w:rPr>
+        <w:t>using</w:t>
+      </w:r>
+      <w:r>
+        <w:t xml:space="preserve"> the </w:t>
+      </w:r>
+      <w:proofErr w:type="spellStart"/>
+      <w:r>
+        <w:t>PlainPainter</w:t>
+      </w:r>
+      <w:proofErr w:type="spellEnd"/>
+      <w:r>
+        <w:rPr>
+          <w:rFonts w:hint="eastAsia"/>
+        </w:rPr>
+        <w:t xml:space="preserve">, click </w:t>
+      </w:r>
+      <w:r>
+        <w:rPr>
+          <w:rFonts w:hint="eastAsia"/>
+          <w:b/>
+        </w:rPr>
+        <w:t>Canc</w:t>
+      </w:r>
+      <w:r>
+        <w:rPr>
+          <w:b/>
+        </w:rPr>
+        <w:t>el</w:t>
+      </w:r>
+      <w:r>
+        <w:rPr>
+          <w:b/>
+        </w:rPr>
+        <w:t xml:space="preserve">. </w:t>
+      </w:r>
+      <w:r>
+        <w:t xml:space="preserve">Second file choosing </w:t>
       </w:r>
       <w:r>
         <w:lastRenderedPageBreak/>
-        <w:t>undistorted movie (</w:t>
-      </w:r>
-      <w:r>
-        <w:t>Plain M</w:t>
-      </w:r>
-      <w:r>
-        <w:t>ovie) to applied a correct distortion for project into the cylinder.</w:t>
-      </w:r>
-      <w:r>
-        <w:t xml:space="preserve"> F</w:t>
-      </w:r>
-      <w:r>
-        <w:rPr>
-          <w:rFonts w:hint="eastAsia"/>
-        </w:rPr>
-        <w:t>or paint a movie from the beginning</w:t>
-      </w:r>
-      <w:r>
-        <w:t xml:space="preserve"> </w:t>
-      </w:r>
-      <w:r>
-        <w:rPr>
-          <w:rFonts w:hint="eastAsia"/>
-        </w:rPr>
-        <w:t>using</w:t>
-      </w:r>
-      <w:r>
-        <w:t xml:space="preserve"> the </w:t>
-      </w:r>
-      <w:proofErr w:type="spellStart"/>
-      <w:r>
-        <w:t>PlainPainter</w:t>
-      </w:r>
-      <w:proofErr w:type="spellEnd"/>
-      <w:r>
-        <w:rPr>
-          <w:rFonts w:hint="eastAsia"/>
-        </w:rPr>
-        <w:t xml:space="preserve">, click </w:t>
-      </w:r>
-      <w:r>
-        <w:rPr>
-          <w:rFonts w:hint="eastAsia"/>
-          <w:b/>
-        </w:rPr>
-        <w:t>Canc</w:t>
-      </w:r>
-      <w:r>
-        <w:rPr>
-          <w:b/>
-        </w:rPr>
-        <w:t>el</w:t>
-      </w:r>
-      <w:r>
-        <w:rPr>
-          <w:b/>
-        </w:rPr>
-        <w:t xml:space="preserve">. </w:t>
-      </w:r>
-      <w:r>
-        <w:t xml:space="preserve">Second file choosing guide is used for select the save path of the Movie (If draw using the </w:t>
+        <w:t xml:space="preserve">guide is used for select the save path of the Movie (If draw using the </w:t>
       </w:r>
       <w:proofErr w:type="spellStart"/>
       <w:r>
@@ -1108,9 +1110,6 @@
       <w:pPr>
         <w:pStyle w:val="ListParagraph"/>
         <w:ind w:left="420" w:firstLineChars="0" w:firstLine="0"/>
-        <w:rPr>
-          <w:rFonts w:hint="eastAsia"/>
-        </w:rPr>
       </w:pPr>
       <w:r>
         <w:rPr>
@@ -1172,16 +1171,11 @@
           </wp:inline>
         </w:drawing>
       </w:r>
-      <w:bookmarkStart w:id="0" w:name="_GoBack"/>
-      <w:bookmarkEnd w:id="0"/>
     </w:p>
     <w:p>
       <w:pPr>
         <w:pStyle w:val="ListParagraph"/>
         <w:ind w:left="420" w:firstLineChars="0" w:firstLine="0"/>
-        <w:rPr>
-          <w:rFonts w:hint="eastAsia"/>
-        </w:rPr>
       </w:pPr>
       <w:r>
         <w:rPr>
@@ -1387,9 +1381,6 @@
       <w:pPr>
         <w:pStyle w:val="ListParagraph"/>
         <w:ind w:left="720" w:firstLineChars="0" w:firstLine="0"/>
-        <w:rPr>
-          <w:rFonts w:hint="eastAsia"/>
-        </w:rPr>
       </w:pPr>
       <w:r>
         <w:t xml:space="preserve">In </w:t>
@@ -1424,7 +1415,15 @@
         <w:t xml:space="preserve"> center in time</w:t>
       </w:r>
       <w:r>
-        <w:t xml:space="preserve">, X is unit in degrees, and count from the most left side of the strip. For example, if one want to generate a spot at the middle of the strip, but oscillate in </w:t>
+        <w:t xml:space="preserve">, X is unit in degrees, and count from the most left side of the strip. For example, if one </w:t>
+      </w:r>
+      <w:proofErr w:type="gramStart"/>
+      <w:r>
+        <w:t>want</w:t>
+      </w:r>
+      <w:proofErr w:type="gramEnd"/>
+      <w:r>
+        <w:t xml:space="preserve"> to generate a spot at the middle of the strip, but oscillate in </w:t>
       </w:r>
       <w:r>
         <w:rPr>
@@ -1439,15 +1438,9 @@
         <w:rPr>
           <w:rFonts w:hint="eastAsia"/>
         </w:rPr>
-        <w:t>(t)</w:t>
+        <w:t xml:space="preserve">(t). </w:t>
       </w:r>
       <w:proofErr w:type="gramStart"/>
-      <w:r>
-        <w:rPr>
-          <w:rFonts w:hint="eastAsia"/>
-        </w:rPr>
-        <w:t xml:space="preserve">. </w:t>
-      </w:r>
       <w:r>
         <w:rPr>
           <w:color w:val="FF0000"/>
@@ -1735,10 +1728,7 @@
         </w:rPr>
       </w:pPr>
       <w:r>
-        <w:t>C</w:t>
-      </w:r>
-      <w:r>
-        <w:t xml:space="preserve">lick </w:t>
+        <w:t xml:space="preserve">Click </w:t>
       </w:r>
       <w:r>
         <w:rPr>
@@ -1916,9 +1906,6 @@
         <w:autoSpaceDN w:val="0"/>
         <w:adjustRightInd w:val="0"/>
         <w:jc w:val="left"/>
-        <w:rPr>
-          <w:rFonts w:hint="eastAsia"/>
-        </w:rPr>
       </w:pPr>
     </w:p>
     <w:sectPr>

</xml_diff>